<commit_message>
Adding section to newsletter for week 4
</commit_message>
<xml_diff>
--- a/TechComm/assignments/subject-selection-message/Semester_Long_Topic_Approval_Rubric.docx
+++ b/TechComm/assignments/subject-selection-message/Semester_Long_Topic_Approval_Rubric.docx
@@ -24,101 +24,97 @@
     <w:p>
       <w:pPr>
         <w:tabs>
-          <w:tab w:val="left" w:pos="1433"/>
-          <w:tab w:val="left" w:pos="2042"/>
-          <w:tab w:val="left" w:pos="2665"/>
-          <w:tab w:val="left" w:pos="3503"/>
-          <w:tab w:val="left" w:pos="4316"/>
-          <w:tab w:val="left" w:pos="5738"/>
-          <w:tab w:val="left" w:pos="6621"/>
-          <w:tab w:val="left" w:pos="7434"/>
+          <w:tab w:val="left" w:pos="1519"/>
+          <w:tab w:val="left" w:pos="2927"/>
+          <w:tab w:val="left" w:pos="4304"/>
+          <w:tab w:val="left" w:pos="5186"/>
+          <w:tab w:val="left" w:pos="6041"/>
+          <w:tab w:val="left" w:pos="7548"/>
+          <w:tab w:val="left" w:pos="9085"/>
+          <w:tab w:val="left" w:pos="9940"/>
+          <w:tab w:val="left" w:pos="11905"/>
+          <w:tab w:val="left" w:pos="13849"/>
+          <w:tab w:val="left" w:pos="15553"/>
+          <w:tab w:val="left" w:pos="17388"/>
+          <w:tab w:val="left" w:pos="19357"/>
+          <w:tab w:val="left" w:pos="21098"/>
+          <w:tab w:val="left" w:pos="22911"/>
+          <w:tab w:val="left" w:pos="24963"/>
+          <w:tab w:val="left" w:pos="26667"/>
+          <w:tab w:val="left" w:pos="28515"/>
         </w:tabs>
       </w:pPr>
-      <w:r>
-        <w:t>Criteria</w:t>
-      </w:r>
-      <w:r>
-        <w:tab/>
-      </w:r>
-      <w:r>
-        <w:t>desc</w:t>
-      </w:r>
-      <w:r>
-        <w:tab/>
-      </w:r>
-      <w:r>
-        <w:tab/>
-        <w:t>rating-points-1</w:t>
-      </w:r>
-      <w:r>
-        <w:tab/>
-        <w:t>rating-</w:t>
-      </w:r>
-      <w:proofErr w:type="spellStart"/>
-      <w:r>
-        <w:t>title1</w:t>
-      </w:r>
-      <w:proofErr w:type="spellEnd"/>
-      <w:r>
-        <w:tab/>
-        <w:t>rating-</w:t>
-      </w:r>
-      <w:proofErr w:type="spellStart"/>
-      <w:r>
-        <w:t>description1</w:t>
-      </w:r>
-      <w:proofErr w:type="spellEnd"/>
-      <w:r>
-        <w:tab/>
-        <w:t>rating-</w:t>
-      </w:r>
-      <w:proofErr w:type="spellStart"/>
-      <w:r>
-        <w:t>points2</w:t>
-      </w:r>
-      <w:proofErr w:type="spellEnd"/>
-      <w:r>
-        <w:tab/>
-        <w:t>rating-</w:t>
-      </w:r>
-      <w:proofErr w:type="spellStart"/>
-      <w:r>
-        <w:t>title2</w:t>
-      </w:r>
-      <w:proofErr w:type="spellEnd"/>
-      <w:r>
-        <w:tab/>
-        <w:t>rating-</w:t>
-      </w:r>
-      <w:proofErr w:type="spellStart"/>
-      <w:r>
-        <w:t>description2</w:t>
-      </w:r>
-      <w:proofErr w:type="spellEnd"/>
+      <w:bookmarkStart w:id="0" w:name="OLE_LINK1"/>
+      <w:r>
+        <w:t>Major Relevance Test</w:t>
+      </w:r>
+      <w:r>
+        <w:tab/>
+      </w:r>
+      <w:r>
+        <w:tab/>
+        <w:t>false</w:t>
+      </w:r>
+      <w:r>
+        <w:tab/>
+        <w:t>7</w:t>
+      </w:r>
+      <w:r>
+        <w:tab/>
+      </w:r>
+      <w:proofErr w:type="gramStart"/>
+      <w:r>
+        <w:t>Yes</w:t>
+      </w:r>
+      <w:proofErr w:type="gramEnd"/>
+      <w:r>
+        <w:tab/>
+        <w:t>The proposed topic clearly relates to the student’s major and professional field.</w:t>
+      </w:r>
+      <w:r>
+        <w:tab/>
+        <w:t>0</w:t>
+      </w:r>
+      <w:r>
+        <w:tab/>
+        <w:t>No</w:t>
+      </w:r>
+      <w:r>
+        <w:tab/>
+        <w:t>The proposed topic does not relate to the student’s major and professional field.</w:t>
+      </w:r>
     </w:p>
     <w:p>
       <w:pPr>
         <w:tabs>
-          <w:tab w:val="left" w:pos="1433"/>
-          <w:tab w:val="left" w:pos="2042"/>
-          <w:tab w:val="left" w:pos="2665"/>
-          <w:tab w:val="left" w:pos="3503"/>
-          <w:tab w:val="left" w:pos="4316"/>
-          <w:tab w:val="left" w:pos="5738"/>
-          <w:tab w:val="left" w:pos="6621"/>
-          <w:tab w:val="left" w:pos="7434"/>
+          <w:tab w:val="left" w:pos="1519"/>
+          <w:tab w:val="left" w:pos="2927"/>
+          <w:tab w:val="left" w:pos="4304"/>
+          <w:tab w:val="left" w:pos="5186"/>
+          <w:tab w:val="left" w:pos="6041"/>
+          <w:tab w:val="left" w:pos="7548"/>
+          <w:tab w:val="left" w:pos="9085"/>
+          <w:tab w:val="left" w:pos="9940"/>
+          <w:tab w:val="left" w:pos="11905"/>
+          <w:tab w:val="left" w:pos="13849"/>
+          <w:tab w:val="left" w:pos="15553"/>
+          <w:tab w:val="left" w:pos="17388"/>
+          <w:tab w:val="left" w:pos="19357"/>
+          <w:tab w:val="left" w:pos="21098"/>
+          <w:tab w:val="left" w:pos="22911"/>
+          <w:tab w:val="left" w:pos="24963"/>
+          <w:tab w:val="left" w:pos="26667"/>
+          <w:tab w:val="left" w:pos="28515"/>
         </w:tabs>
       </w:pPr>
       <w:r>
-        <w:t>Major Relevance Test</w:t>
-      </w:r>
-      <w:r>
-        <w:tab/>
-      </w:r>
-      <w:r>
-        <w:tab/>
-      </w:r>
-      <w:r>
+        <w:t>Technical Topic Test</w:t>
+      </w:r>
+      <w:r>
+        <w:tab/>
+      </w:r>
+      <w:r>
+        <w:tab/>
         <w:t>false</w:t>
       </w:r>
       <w:r>
@@ -135,9 +131,7 @@
       <w:proofErr w:type="gramEnd"/>
       <w:r>
         <w:tab/>
-      </w:r>
-      <w:r>
-        <w:t>The proposed topic clearly relates to the student’s major and professional field.</w:t>
+        <w:t>The topic is clearly an object, practice, or idea within the student’s field.</w:t>
       </w:r>
       <w:r>
         <w:tab/>
@@ -149,46 +143,44 @@
       </w:r>
       <w:r>
         <w:tab/>
-      </w:r>
-      <w:r>
-        <w:t xml:space="preserve">The proposed topic </w:t>
-      </w:r>
-      <w:r>
-        <w:t>does not</w:t>
-      </w:r>
-      <w:r>
-        <w:t xml:space="preserve"> relate to the student’s major and professional field.</w:t>
+        <w:t>The topic is not clearly an object, practice, or idea within the student’s field.</w:t>
       </w:r>
     </w:p>
     <w:p>
       <w:pPr>
         <w:tabs>
-          <w:tab w:val="left" w:pos="1433"/>
-          <w:tab w:val="left" w:pos="2042"/>
-          <w:tab w:val="left" w:pos="2665"/>
-          <w:tab w:val="left" w:pos="3503"/>
-          <w:tab w:val="left" w:pos="4316"/>
-          <w:tab w:val="left" w:pos="5738"/>
-          <w:tab w:val="left" w:pos="6621"/>
-          <w:tab w:val="left" w:pos="7434"/>
+          <w:tab w:val="left" w:pos="1519"/>
+          <w:tab w:val="left" w:pos="2927"/>
+          <w:tab w:val="left" w:pos="4304"/>
+          <w:tab w:val="left" w:pos="5186"/>
+          <w:tab w:val="left" w:pos="6041"/>
+          <w:tab w:val="left" w:pos="7548"/>
+          <w:tab w:val="left" w:pos="9085"/>
+          <w:tab w:val="left" w:pos="9940"/>
+          <w:tab w:val="left" w:pos="11905"/>
+          <w:tab w:val="left" w:pos="13849"/>
+          <w:tab w:val="left" w:pos="15553"/>
+          <w:tab w:val="left" w:pos="17388"/>
+          <w:tab w:val="left" w:pos="19357"/>
+          <w:tab w:val="left" w:pos="21098"/>
+          <w:tab w:val="left" w:pos="22911"/>
+          <w:tab w:val="left" w:pos="24963"/>
+          <w:tab w:val="left" w:pos="26667"/>
+          <w:tab w:val="left" w:pos="28515"/>
         </w:tabs>
       </w:pPr>
       <w:r>
-        <w:t>Technical Topic Test</w:t>
-      </w:r>
-      <w:r>
-        <w:tab/>
-      </w:r>
-      <w:r>
-        <w:tab/>
-      </w:r>
-      <w:r>
+        <w:t>Ut Prosim Test</w:t>
+      </w:r>
+      <w:r>
+        <w:tab/>
+      </w:r>
+      <w:r>
+        <w:tab/>
         <w:t>false</w:t>
       </w:r>
       <w:r>
         <w:tab/>
-      </w:r>
-      <w:r>
         <w:t>7</w:t>
       </w:r>
       <w:r>
@@ -201,64 +193,56 @@
       <w:proofErr w:type="gramEnd"/>
       <w:r>
         <w:tab/>
-      </w:r>
-      <w:r>
-        <w:t>The topic is clearly an object, practice, or idea within the student’s field.</w:t>
-      </w:r>
-      <w:r>
-        <w:tab/>
-      </w:r>
-      <w:r>
+        <w:t>The topic has the potential to serve others and contribute to a positive real-world impact.</w:t>
+      </w:r>
+      <w:r>
+        <w:tab/>
         <w:t>0</w:t>
       </w:r>
       <w:r>
         <w:tab/>
-      </w:r>
-      <w:r>
         <w:t>No</w:t>
       </w:r>
       <w:r>
         <w:tab/>
-      </w:r>
-      <w:r>
-        <w:t xml:space="preserve">The topic is </w:t>
-      </w:r>
-      <w:r>
-        <w:t xml:space="preserve">not </w:t>
-      </w:r>
-      <w:r>
-        <w:t>clearly an object, practice, or idea within the student’s field.</w:t>
+        <w:t>The topic does not have the potential to serve others and/or contribute to a positive real-world impact</w:t>
       </w:r>
     </w:p>
     <w:p>
       <w:pPr>
         <w:tabs>
-          <w:tab w:val="left" w:pos="1433"/>
-          <w:tab w:val="left" w:pos="2042"/>
-          <w:tab w:val="left" w:pos="2665"/>
-          <w:tab w:val="left" w:pos="3503"/>
-          <w:tab w:val="left" w:pos="4316"/>
-          <w:tab w:val="left" w:pos="5738"/>
-          <w:tab w:val="left" w:pos="6621"/>
-          <w:tab w:val="left" w:pos="7434"/>
+          <w:tab w:val="left" w:pos="1519"/>
+          <w:tab w:val="left" w:pos="2927"/>
+          <w:tab w:val="left" w:pos="4304"/>
+          <w:tab w:val="left" w:pos="5186"/>
+          <w:tab w:val="left" w:pos="6041"/>
+          <w:tab w:val="left" w:pos="7548"/>
+          <w:tab w:val="left" w:pos="9085"/>
+          <w:tab w:val="left" w:pos="9940"/>
+          <w:tab w:val="left" w:pos="11905"/>
+          <w:tab w:val="left" w:pos="13849"/>
+          <w:tab w:val="left" w:pos="15553"/>
+          <w:tab w:val="left" w:pos="17388"/>
+          <w:tab w:val="left" w:pos="19357"/>
+          <w:tab w:val="left" w:pos="21098"/>
+          <w:tab w:val="left" w:pos="22911"/>
+          <w:tab w:val="left" w:pos="24963"/>
+          <w:tab w:val="left" w:pos="26667"/>
+          <w:tab w:val="left" w:pos="28515"/>
         </w:tabs>
       </w:pPr>
       <w:r>
-        <w:t>Ut Prosim Test</w:t>
-      </w:r>
-      <w:r>
-        <w:tab/>
-      </w:r>
-      <w:r>
-        <w:tab/>
-      </w:r>
-      <w:r>
+        <w:t>Informational Project Test</w:t>
+      </w:r>
+      <w:r>
+        <w:tab/>
+      </w:r>
+      <w:r>
+        <w:tab/>
         <w:t>false</w:t>
       </w:r>
       <w:r>
         <w:tab/>
-      </w:r>
-      <w:r>
         <w:t>7</w:t>
       </w:r>
       <w:r>
@@ -271,70 +255,56 @@
       <w:proofErr w:type="gramEnd"/>
       <w:r>
         <w:tab/>
-      </w:r>
-      <w:r>
-        <w:t>The topic has the potential to serve others and contribute to a positive real-world impact.</w:t>
-      </w:r>
-      <w:r>
-        <w:tab/>
-      </w:r>
-      <w:r>
+        <w:t>The topic is suitable for an informational report that explains the topic without arguing a position.</w:t>
+      </w:r>
+      <w:r>
+        <w:tab/>
         <w:t>0</w:t>
       </w:r>
       <w:r>
         <w:tab/>
-      </w:r>
-      <w:r>
         <w:t>No</w:t>
       </w:r>
       <w:r>
         <w:tab/>
-      </w:r>
-      <w:r>
-        <w:t xml:space="preserve">The topic </w:t>
-      </w:r>
-      <w:r>
-        <w:t>does not have</w:t>
-      </w:r>
-      <w:r>
-        <w:t xml:space="preserve"> the potential to serve others and</w:t>
-      </w:r>
-      <w:r>
-        <w:t>/or</w:t>
-      </w:r>
-      <w:r>
-        <w:t xml:space="preserve"> contribute to a positive real-world impact.</w:t>
+        <w:t>The topic is not suitable for an informational report that explains the topic without arguing a position.</w:t>
       </w:r>
     </w:p>
     <w:p>
       <w:pPr>
         <w:tabs>
-          <w:tab w:val="left" w:pos="1433"/>
-          <w:tab w:val="left" w:pos="2042"/>
-          <w:tab w:val="left" w:pos="2665"/>
-          <w:tab w:val="left" w:pos="3503"/>
-          <w:tab w:val="left" w:pos="4316"/>
-          <w:tab w:val="left" w:pos="5738"/>
-          <w:tab w:val="left" w:pos="6621"/>
-          <w:tab w:val="left" w:pos="7434"/>
+          <w:tab w:val="left" w:pos="1519"/>
+          <w:tab w:val="left" w:pos="2927"/>
+          <w:tab w:val="left" w:pos="4304"/>
+          <w:tab w:val="left" w:pos="5186"/>
+          <w:tab w:val="left" w:pos="6041"/>
+          <w:tab w:val="left" w:pos="7548"/>
+          <w:tab w:val="left" w:pos="9085"/>
+          <w:tab w:val="left" w:pos="9940"/>
+          <w:tab w:val="left" w:pos="11905"/>
+          <w:tab w:val="left" w:pos="13849"/>
+          <w:tab w:val="left" w:pos="15553"/>
+          <w:tab w:val="left" w:pos="17388"/>
+          <w:tab w:val="left" w:pos="19357"/>
+          <w:tab w:val="left" w:pos="21098"/>
+          <w:tab w:val="left" w:pos="22911"/>
+          <w:tab w:val="left" w:pos="24963"/>
+          <w:tab w:val="left" w:pos="26667"/>
+          <w:tab w:val="left" w:pos="28515"/>
         </w:tabs>
       </w:pPr>
       <w:r>
-        <w:t>Informational Project Test</w:t>
-      </w:r>
-      <w:r>
-        <w:tab/>
-      </w:r>
-      <w:r>
-        <w:tab/>
-      </w:r>
-      <w:r>
+        <w:t>Local Focus Test</w:t>
+      </w:r>
+      <w:r>
+        <w:tab/>
+      </w:r>
+      <w:r>
+        <w:tab/>
         <w:t>false</w:t>
       </w:r>
       <w:r>
         <w:tab/>
-      </w:r>
-      <w:r>
         <w:t>7</w:t>
       </w:r>
       <w:r>
@@ -347,64 +317,59 @@
       <w:proofErr w:type="gramEnd"/>
       <w:r>
         <w:tab/>
-      </w:r>
-      <w:r>
-        <w:t>The topic is suitable for an informational report that explains the topic without arguing a position.</w:t>
-      </w:r>
-      <w:r>
-        <w:tab/>
-      </w:r>
-      <w:r>
+        <w:t>The topic identifies a specific local community, organization, or group.</w:t>
+      </w:r>
+      <w:r>
+        <w:tab/>
         <w:t>0</w:t>
       </w:r>
       <w:r>
         <w:tab/>
-      </w:r>
-      <w:r>
         <w:t>No</w:t>
       </w:r>
       <w:r>
         <w:tab/>
-      </w:r>
-      <w:r>
-        <w:t xml:space="preserve">The topic is </w:t>
-      </w:r>
-      <w:r>
-        <w:t xml:space="preserve">not </w:t>
-      </w:r>
-      <w:r>
-        <w:t>suitable for an informational report that explains the topic without arguing a position.</w:t>
+        <w:t>The topic does not identify a specific local community, organization, or group.</w:t>
+      </w:r>
+      <w:r>
+        <w:tab/>
       </w:r>
     </w:p>
     <w:p>
       <w:pPr>
         <w:tabs>
-          <w:tab w:val="left" w:pos="1433"/>
-          <w:tab w:val="left" w:pos="2042"/>
-          <w:tab w:val="left" w:pos="2665"/>
-          <w:tab w:val="left" w:pos="3503"/>
-          <w:tab w:val="left" w:pos="4316"/>
-          <w:tab w:val="left" w:pos="5738"/>
-          <w:tab w:val="left" w:pos="6621"/>
-          <w:tab w:val="left" w:pos="7434"/>
+          <w:tab w:val="left" w:pos="1519"/>
+          <w:tab w:val="left" w:pos="2927"/>
+          <w:tab w:val="left" w:pos="4304"/>
+          <w:tab w:val="left" w:pos="5186"/>
+          <w:tab w:val="left" w:pos="6041"/>
+          <w:tab w:val="left" w:pos="7548"/>
+          <w:tab w:val="left" w:pos="9085"/>
+          <w:tab w:val="left" w:pos="9940"/>
+          <w:tab w:val="left" w:pos="11905"/>
+          <w:tab w:val="left" w:pos="13849"/>
+          <w:tab w:val="left" w:pos="15553"/>
+          <w:tab w:val="left" w:pos="17388"/>
+          <w:tab w:val="left" w:pos="19357"/>
+          <w:tab w:val="left" w:pos="21098"/>
+          <w:tab w:val="left" w:pos="22911"/>
+          <w:tab w:val="left" w:pos="24963"/>
+          <w:tab w:val="left" w:pos="26667"/>
+          <w:tab w:val="left" w:pos="28515"/>
         </w:tabs>
       </w:pPr>
       <w:r>
-        <w:t>Local Focus Test</w:t>
-      </w:r>
-      <w:r>
-        <w:tab/>
-      </w:r>
-      <w:r>
-        <w:tab/>
-      </w:r>
-      <w:r>
+        <w:t>Non-Expert Audience Test</w:t>
+      </w:r>
+      <w:r>
+        <w:tab/>
+      </w:r>
+      <w:r>
+        <w:tab/>
         <w:t>false</w:t>
       </w:r>
       <w:r>
         <w:tab/>
-      </w:r>
-      <w:r>
         <w:t>7</w:t>
       </w:r>
       <w:r>
@@ -417,70 +382,56 @@
       <w:proofErr w:type="gramEnd"/>
       <w:r>
         <w:tab/>
-      </w:r>
-      <w:r>
-        <w:t>The topic identifies a specific local community, organization, or group.</w:t>
-      </w:r>
-      <w:r>
-        <w:tab/>
-      </w:r>
-      <w:r>
+        <w:t>The intended audience lacks formal training in the topic and will need accessible explanations.</w:t>
+      </w:r>
+      <w:r>
+        <w:tab/>
         <w:t>0</w:t>
       </w:r>
       <w:r>
         <w:tab/>
-      </w:r>
-      <w:r>
         <w:t>No</w:t>
       </w:r>
       <w:r>
         <w:tab/>
-      </w:r>
-      <w:r>
-        <w:t xml:space="preserve">The topic </w:t>
-      </w:r>
-      <w:r>
-        <w:t xml:space="preserve">does not </w:t>
-      </w:r>
-      <w:r>
-        <w:t>identif</w:t>
-      </w:r>
-      <w:r>
-        <w:t>y</w:t>
-      </w:r>
-      <w:r>
-        <w:t xml:space="preserve"> a specific local community, organization, or group.</w:t>
+        <w:t>The intended audience is not comprised of non-experts</w:t>
       </w:r>
     </w:p>
     <w:p>
       <w:pPr>
         <w:tabs>
-          <w:tab w:val="left" w:pos="1433"/>
-          <w:tab w:val="left" w:pos="2042"/>
-          <w:tab w:val="left" w:pos="2665"/>
-          <w:tab w:val="left" w:pos="3503"/>
-          <w:tab w:val="left" w:pos="4316"/>
-          <w:tab w:val="left" w:pos="5738"/>
-          <w:tab w:val="left" w:pos="6621"/>
-          <w:tab w:val="left" w:pos="7434"/>
+          <w:tab w:val="left" w:pos="1519"/>
+          <w:tab w:val="left" w:pos="2927"/>
+          <w:tab w:val="left" w:pos="4304"/>
+          <w:tab w:val="left" w:pos="5186"/>
+          <w:tab w:val="left" w:pos="6041"/>
+          <w:tab w:val="left" w:pos="7548"/>
+          <w:tab w:val="left" w:pos="9085"/>
+          <w:tab w:val="left" w:pos="9940"/>
+          <w:tab w:val="left" w:pos="11905"/>
+          <w:tab w:val="left" w:pos="13849"/>
+          <w:tab w:val="left" w:pos="15553"/>
+          <w:tab w:val="left" w:pos="17388"/>
+          <w:tab w:val="left" w:pos="19357"/>
+          <w:tab w:val="left" w:pos="21098"/>
+          <w:tab w:val="left" w:pos="22911"/>
+          <w:tab w:val="left" w:pos="24963"/>
+          <w:tab w:val="left" w:pos="26667"/>
+          <w:tab w:val="left" w:pos="28515"/>
         </w:tabs>
       </w:pPr>
       <w:r>
-        <w:t>Non-Expert Audience Test</w:t>
-      </w:r>
-      <w:r>
-        <w:tab/>
-      </w:r>
-      <w:r>
-        <w:tab/>
-      </w:r>
-      <w:r>
+        <w:t>Decision-Maker Audience Test</w:t>
+      </w:r>
+      <w:r>
+        <w:tab/>
+      </w:r>
+      <w:r>
+        <w:tab/>
         <w:t>false</w:t>
       </w:r>
       <w:r>
         <w:tab/>
-      </w:r>
-      <w:r>
         <w:t>7</w:t>
       </w:r>
       <w:r>
@@ -493,126 +444,48 @@
       <w:proofErr w:type="gramEnd"/>
       <w:r>
         <w:tab/>
-      </w:r>
-      <w:r>
-        <w:t>The intended audience lacks formal training in the topic and will need accessible explanations.</w:t>
-      </w:r>
-      <w:r>
-        <w:tab/>
-      </w:r>
-      <w:r>
+        <w:t>The intended audience has the authority to make decisions that affect the target community or users.</w:t>
+      </w:r>
+      <w:r>
+        <w:tab/>
         <w:t>0</w:t>
       </w:r>
       <w:r>
         <w:tab/>
-      </w:r>
-      <w:r>
         <w:t>No</w:t>
       </w:r>
       <w:r>
         <w:tab/>
-      </w:r>
-      <w:r>
-        <w:t xml:space="preserve">The intended audience </w:t>
-      </w:r>
-      <w:r>
-        <w:t>is not comprised of non-experts.</w:t>
+        <w:t>The intended audience does not make decisions that affect the target community or users.</w:t>
+      </w:r>
+      <w:r>
+        <w:tab/>
       </w:r>
     </w:p>
     <w:p>
       <w:pPr>
         <w:tabs>
-          <w:tab w:val="left" w:pos="1433"/>
-          <w:tab w:val="left" w:pos="2042"/>
-          <w:tab w:val="left" w:pos="2665"/>
-          <w:tab w:val="left" w:pos="3503"/>
-          <w:tab w:val="left" w:pos="4316"/>
-          <w:tab w:val="left" w:pos="5738"/>
-          <w:tab w:val="left" w:pos="6621"/>
-          <w:tab w:val="left" w:pos="7434"/>
+          <w:tab w:val="left" w:pos="1519"/>
+          <w:tab w:val="left" w:pos="2927"/>
+          <w:tab w:val="left" w:pos="4304"/>
+          <w:tab w:val="left" w:pos="5186"/>
+          <w:tab w:val="left" w:pos="6041"/>
+          <w:tab w:val="left" w:pos="7548"/>
+          <w:tab w:val="left" w:pos="9085"/>
+          <w:tab w:val="left" w:pos="9940"/>
+          <w:tab w:val="left" w:pos="11905"/>
+          <w:tab w:val="left" w:pos="13849"/>
+          <w:tab w:val="left" w:pos="15553"/>
+          <w:tab w:val="left" w:pos="17388"/>
+          <w:tab w:val="left" w:pos="19357"/>
+          <w:tab w:val="left" w:pos="21098"/>
+          <w:tab w:val="left" w:pos="22911"/>
+          <w:tab w:val="left" w:pos="24963"/>
+          <w:tab w:val="left" w:pos="26667"/>
+          <w:tab w:val="left" w:pos="28515"/>
         </w:tabs>
       </w:pPr>
       <w:r>
-        <w:t>Decision-Maker Audience Test</w:t>
-      </w:r>
-      <w:r>
-        <w:tab/>
-      </w:r>
-      <w:r>
-        <w:tab/>
-      </w:r>
-      <w:r>
-        <w:t>false</w:t>
-      </w:r>
-      <w:r>
-        <w:tab/>
-      </w:r>
-      <w:r>
-        <w:t>7</w:t>
-      </w:r>
-      <w:r>
-        <w:tab/>
-      </w:r>
-      <w:proofErr w:type="gramStart"/>
-      <w:r>
-        <w:t>Yes</w:t>
-      </w:r>
-      <w:proofErr w:type="gramEnd"/>
-      <w:r>
-        <w:tab/>
-      </w:r>
-      <w:r>
-        <w:t>The intended audience has the authority to make decisions that affect the target community or users.</w:t>
-      </w:r>
-      <w:r>
-        <w:tab/>
-      </w:r>
-      <w:r>
-        <w:t>0</w:t>
-      </w:r>
-      <w:r>
-        <w:tab/>
-      </w:r>
-      <w:r>
-        <w:t>No</w:t>
-      </w:r>
-      <w:r>
-        <w:tab/>
-      </w:r>
-      <w:r>
-        <w:t xml:space="preserve">The intended audience </w:t>
-      </w:r>
-      <w:r>
-        <w:t xml:space="preserve">does not </w:t>
-      </w:r>
-      <w:r>
-        <w:t>make decisions that affect the target community or users.</w:t>
-      </w:r>
-    </w:p>
-    <w:p>
-      <w:pPr>
-        <w:tabs>
-          <w:tab w:val="left" w:pos="1080"/>
-          <w:tab w:val="left" w:pos="2160"/>
-          <w:tab w:val="left" w:pos="3240"/>
-          <w:tab w:val="left" w:pos="4320"/>
-          <w:tab w:val="left" w:pos="5400"/>
-          <w:tab w:val="left" w:pos="6480"/>
-          <w:tab w:val="left" w:pos="7560"/>
-          <w:tab w:val="left" w:pos="8640"/>
-          <w:tab w:val="left" w:pos="9720"/>
-          <w:tab w:val="left" w:pos="10800"/>
-          <w:tab w:val="left" w:pos="11880"/>
-          <w:tab w:val="left" w:pos="12960"/>
-          <w:tab w:val="left" w:pos="14040"/>
-          <w:tab w:val="left" w:pos="15120"/>
-          <w:tab w:val="left" w:pos="16200"/>
-          <w:tab w:val="left" w:pos="17280"/>
-          <w:tab w:val="left" w:pos="18360"/>
-          <w:tab w:val="left" w:pos="19440"/>
-        </w:tabs>
-      </w:pPr>
-      <w:r>
         <w:tab/>
         <w:t>Salutation and Introduction</w:t>
       </w:r>
@@ -626,21 +499,23 @@
       </w:r>
       <w:r>
         <w:tab/>
+      </w:r>
+      <w:r>
+        <w:t>11</w:t>
+      </w:r>
+      <w:r>
+        <w:tab/>
+        <w:t>Exceeds Expectations</w:t>
+      </w:r>
+      <w:r>
+        <w:tab/>
+        <w:t>Topic is stated directly, clearly, and engagingly; purpose is unmistakable.</w:t>
+      </w:r>
+      <w:r>
+        <w:tab/>
+      </w:r>
+      <w:r>
         <w:t>8.5</w:t>
-      </w:r>
-      <w:r>
-        <w:tab/>
-      </w:r>
-      <w:r>
-        <w:t>Exceeds Expectations</w:t>
-      </w:r>
-      <w:r>
-        <w:tab/>
-        <w:t>Topic is stated directly, clearly, and engagingly; purpose is unmistakable.</w:t>
-      </w:r>
-      <w:r>
-        <w:tab/>
-        <w:t>7</w:t>
       </w:r>
       <w:r>
         <w:tab/>
@@ -723,24 +598,24 @@
     <w:p>
       <w:pPr>
         <w:tabs>
-          <w:tab w:val="left" w:pos="1080"/>
-          <w:tab w:val="left" w:pos="2160"/>
-          <w:tab w:val="left" w:pos="3240"/>
-          <w:tab w:val="left" w:pos="4320"/>
-          <w:tab w:val="left" w:pos="5400"/>
-          <w:tab w:val="left" w:pos="6480"/>
-          <w:tab w:val="left" w:pos="7560"/>
-          <w:tab w:val="left" w:pos="8640"/>
-          <w:tab w:val="left" w:pos="9720"/>
-          <w:tab w:val="left" w:pos="10800"/>
-          <w:tab w:val="left" w:pos="11880"/>
-          <w:tab w:val="left" w:pos="12960"/>
-          <w:tab w:val="left" w:pos="14040"/>
-          <w:tab w:val="left" w:pos="15120"/>
-          <w:tab w:val="left" w:pos="16200"/>
-          <w:tab w:val="left" w:pos="17280"/>
-          <w:tab w:val="left" w:pos="18360"/>
-          <w:tab w:val="left" w:pos="19440"/>
+          <w:tab w:val="left" w:pos="1519"/>
+          <w:tab w:val="left" w:pos="2927"/>
+          <w:tab w:val="left" w:pos="4304"/>
+          <w:tab w:val="left" w:pos="5186"/>
+          <w:tab w:val="left" w:pos="6041"/>
+          <w:tab w:val="left" w:pos="7548"/>
+          <w:tab w:val="left" w:pos="9085"/>
+          <w:tab w:val="left" w:pos="9940"/>
+          <w:tab w:val="left" w:pos="11905"/>
+          <w:tab w:val="left" w:pos="13849"/>
+          <w:tab w:val="left" w:pos="15553"/>
+          <w:tab w:val="left" w:pos="17388"/>
+          <w:tab w:val="left" w:pos="19357"/>
+          <w:tab w:val="left" w:pos="21098"/>
+          <w:tab w:val="left" w:pos="22911"/>
+          <w:tab w:val="left" w:pos="24963"/>
+          <w:tab w:val="left" w:pos="26667"/>
+          <w:tab w:val="left" w:pos="28515"/>
         </w:tabs>
       </w:pPr>
       <w:r>
@@ -757,27 +632,23 @@
       </w:r>
       <w:r>
         <w:tab/>
+      </w:r>
+      <w:r>
+        <w:t>11</w:t>
+      </w:r>
+      <w:r>
+        <w:tab/>
+        <w:t>Exceeds Expectations</w:t>
+      </w:r>
+      <w:r>
+        <w:tab/>
+        <w:t>Heading correct; explains importance fully, demonstrates feasibility, and includes thoughtful guiding questions.</w:t>
+      </w:r>
+      <w:r>
+        <w:tab/>
+      </w:r>
+      <w:r>
         <w:t>8.5</w:t>
-      </w:r>
-      <w:r>
-        <w:tab/>
-      </w:r>
-      <w:r>
-        <w:t>Exceeds Expectations</w:t>
-      </w:r>
-      <w:r>
-        <w:tab/>
-        <w:t xml:space="preserve">Heading correct; explains importance fully, demonstrates feasibility, and includes thoughtful guiding </w:t>
-      </w:r>
-      <w:r>
-        <w:lastRenderedPageBreak/>
-        <w:t>questions.</w:t>
-      </w:r>
-      <w:r>
-        <w:tab/>
-      </w:r>
-      <w:r>
-        <w:t>7</w:t>
       </w:r>
       <w:r>
         <w:tab/>
@@ -795,8 +666,6 @@
       </w:r>
       <w:r>
         <w:tab/>
-      </w:r>
-      <w:r>
         <w:t>6</w:t>
       </w:r>
       <w:r>
@@ -815,8 +684,6 @@
       </w:r>
       <w:r>
         <w:tab/>
-      </w:r>
-      <w:r>
         <w:t>5.5</w:t>
       </w:r>
       <w:r>
@@ -835,8 +702,6 @@
       </w:r>
       <w:r>
         <w:tab/>
-      </w:r>
-      <w:r>
         <w:t>0</w:t>
       </w:r>
       <w:r>
@@ -857,24 +722,24 @@
     <w:p>
       <w:pPr>
         <w:tabs>
-          <w:tab w:val="left" w:pos="1080"/>
-          <w:tab w:val="left" w:pos="2160"/>
-          <w:tab w:val="left" w:pos="3240"/>
-          <w:tab w:val="left" w:pos="4320"/>
-          <w:tab w:val="left" w:pos="5400"/>
-          <w:tab w:val="left" w:pos="6480"/>
-          <w:tab w:val="left" w:pos="7560"/>
-          <w:tab w:val="left" w:pos="8640"/>
-          <w:tab w:val="left" w:pos="9720"/>
-          <w:tab w:val="left" w:pos="10800"/>
-          <w:tab w:val="left" w:pos="11880"/>
-          <w:tab w:val="left" w:pos="12960"/>
-          <w:tab w:val="left" w:pos="14040"/>
-          <w:tab w:val="left" w:pos="15120"/>
-          <w:tab w:val="left" w:pos="16200"/>
-          <w:tab w:val="left" w:pos="17280"/>
-          <w:tab w:val="left" w:pos="18360"/>
-          <w:tab w:val="left" w:pos="19440"/>
+          <w:tab w:val="left" w:pos="1519"/>
+          <w:tab w:val="left" w:pos="2927"/>
+          <w:tab w:val="left" w:pos="4304"/>
+          <w:tab w:val="left" w:pos="5186"/>
+          <w:tab w:val="left" w:pos="6041"/>
+          <w:tab w:val="left" w:pos="7548"/>
+          <w:tab w:val="left" w:pos="9085"/>
+          <w:tab w:val="left" w:pos="9940"/>
+          <w:tab w:val="left" w:pos="11905"/>
+          <w:tab w:val="left" w:pos="13849"/>
+          <w:tab w:val="left" w:pos="15553"/>
+          <w:tab w:val="left" w:pos="17388"/>
+          <w:tab w:val="left" w:pos="19357"/>
+          <w:tab w:val="left" w:pos="21098"/>
+          <w:tab w:val="left" w:pos="22911"/>
+          <w:tab w:val="left" w:pos="24963"/>
+          <w:tab w:val="left" w:pos="26667"/>
+          <w:tab w:val="left" w:pos="28515"/>
         </w:tabs>
       </w:pPr>
       <w:r>
@@ -891,23 +756,31 @@
       </w:r>
       <w:r>
         <w:tab/>
+      </w:r>
+      <w:r>
+        <w:t>11</w:t>
+      </w:r>
+      <w:r>
+        <w:tab/>
+        <w:t>Exceeds Expectations</w:t>
+      </w:r>
+      <w:r>
+        <w:tab/>
+        <w:t xml:space="preserve">Heading </w:t>
+      </w:r>
+      <w:proofErr w:type="gramStart"/>
+      <w:r>
+        <w:t>correct;</w:t>
+      </w:r>
+      <w:proofErr w:type="gramEnd"/>
+      <w:r>
+        <w:t xml:space="preserve"> identifies a specific non-expert audience and thoroughly addresses what they know, need to know, why they care, and how to reach them.</w:t>
+      </w:r>
+      <w:r>
+        <w:tab/>
+      </w:r>
+      <w:r>
         <w:t>8.5</w:t>
-      </w:r>
-      <w:r>
-        <w:tab/>
-      </w:r>
-      <w:r>
-        <w:t>Exceeds Expectations</w:t>
-      </w:r>
-      <w:r>
-        <w:tab/>
-        <w:t>Heading correct; identifies a specific non-expert audience and thoroughly addresses what they know, need to know, why they care, and how to reach them.</w:t>
-      </w:r>
-      <w:r>
-        <w:tab/>
-      </w:r>
-      <w:r>
-        <w:t>7</w:t>
       </w:r>
       <w:r>
         <w:tab/>
@@ -925,8 +798,6 @@
       </w:r>
       <w:r>
         <w:tab/>
-      </w:r>
-      <w:r>
         <w:t>6</w:t>
       </w:r>
       <w:r>
@@ -954,8 +825,6 @@
       </w:r>
       <w:r>
         <w:tab/>
-      </w:r>
-      <w:r>
         <w:t>5.5</w:t>
       </w:r>
       <w:r>
@@ -974,8 +843,6 @@
       </w:r>
       <w:r>
         <w:tab/>
-      </w:r>
-      <w:r>
         <w:t>0</w:t>
       </w:r>
       <w:r>
@@ -996,24 +863,24 @@
     <w:p>
       <w:pPr>
         <w:tabs>
-          <w:tab w:val="left" w:pos="1080"/>
-          <w:tab w:val="left" w:pos="2160"/>
-          <w:tab w:val="left" w:pos="3240"/>
-          <w:tab w:val="left" w:pos="4320"/>
-          <w:tab w:val="left" w:pos="5400"/>
-          <w:tab w:val="left" w:pos="6480"/>
-          <w:tab w:val="left" w:pos="7560"/>
-          <w:tab w:val="left" w:pos="8640"/>
-          <w:tab w:val="left" w:pos="9720"/>
-          <w:tab w:val="left" w:pos="10800"/>
-          <w:tab w:val="left" w:pos="11880"/>
-          <w:tab w:val="left" w:pos="12960"/>
-          <w:tab w:val="left" w:pos="14040"/>
-          <w:tab w:val="left" w:pos="15120"/>
-          <w:tab w:val="left" w:pos="16200"/>
-          <w:tab w:val="left" w:pos="17280"/>
-          <w:tab w:val="left" w:pos="18360"/>
-          <w:tab w:val="left" w:pos="19440"/>
+          <w:tab w:val="left" w:pos="1519"/>
+          <w:tab w:val="left" w:pos="2927"/>
+          <w:tab w:val="left" w:pos="4304"/>
+          <w:tab w:val="left" w:pos="5186"/>
+          <w:tab w:val="left" w:pos="6041"/>
+          <w:tab w:val="left" w:pos="7548"/>
+          <w:tab w:val="left" w:pos="9085"/>
+          <w:tab w:val="left" w:pos="9940"/>
+          <w:tab w:val="left" w:pos="11905"/>
+          <w:tab w:val="left" w:pos="13849"/>
+          <w:tab w:val="left" w:pos="15553"/>
+          <w:tab w:val="left" w:pos="17388"/>
+          <w:tab w:val="left" w:pos="19357"/>
+          <w:tab w:val="left" w:pos="21098"/>
+          <w:tab w:val="left" w:pos="22911"/>
+          <w:tab w:val="left" w:pos="24963"/>
+          <w:tab w:val="left" w:pos="26667"/>
+          <w:tab w:val="left" w:pos="28515"/>
         </w:tabs>
       </w:pPr>
       <w:r>
@@ -1030,23 +897,23 @@
       </w:r>
       <w:r>
         <w:tab/>
+      </w:r>
+      <w:r>
+        <w:t>11</w:t>
+      </w:r>
+      <w:r>
+        <w:tab/>
+        <w:t>Exceeds Expectations</w:t>
+      </w:r>
+      <w:r>
+        <w:tab/>
+        <w:t>Includes cordial close, approval request, thanks, and full signature block; professional email format is flawless.</w:t>
+      </w:r>
+      <w:r>
+        <w:tab/>
+      </w:r>
+      <w:r>
         <w:t>8.5</w:t>
-      </w:r>
-      <w:r>
-        <w:tab/>
-      </w:r>
-      <w:r>
-        <w:t>Exceeds Expectations</w:t>
-      </w:r>
-      <w:r>
-        <w:tab/>
-        <w:t>Includes cordial close, approval request, thanks, and full signature block; professional email format is flawless.</w:t>
-      </w:r>
-      <w:r>
-        <w:tab/>
-      </w:r>
-      <w:r>
-        <w:t>7</w:t>
       </w:r>
       <w:r>
         <w:tab/>
@@ -1064,8 +931,6 @@
       </w:r>
       <w:r>
         <w:tab/>
-      </w:r>
-      <w:r>
         <w:t>6</w:t>
       </w:r>
       <w:r>
@@ -1084,8 +949,6 @@
       </w:r>
       <w:r>
         <w:tab/>
-      </w:r>
-      <w:r>
         <w:t>5.5</w:t>
       </w:r>
       <w:r>
@@ -1104,8 +967,6 @@
       </w:r>
       <w:r>
         <w:tab/>
-      </w:r>
-      <w:r>
         <w:t>0</w:t>
       </w:r>
       <w:r>
@@ -1126,24 +987,24 @@
     <w:p>
       <w:pPr>
         <w:tabs>
-          <w:tab w:val="left" w:pos="1080"/>
-          <w:tab w:val="left" w:pos="2160"/>
-          <w:tab w:val="left" w:pos="3240"/>
-          <w:tab w:val="left" w:pos="4320"/>
-          <w:tab w:val="left" w:pos="5400"/>
-          <w:tab w:val="left" w:pos="6480"/>
-          <w:tab w:val="left" w:pos="7560"/>
-          <w:tab w:val="left" w:pos="8640"/>
-          <w:tab w:val="left" w:pos="9720"/>
-          <w:tab w:val="left" w:pos="10800"/>
-          <w:tab w:val="left" w:pos="11880"/>
-          <w:tab w:val="left" w:pos="12960"/>
-          <w:tab w:val="left" w:pos="14040"/>
-          <w:tab w:val="left" w:pos="15120"/>
-          <w:tab w:val="left" w:pos="16200"/>
-          <w:tab w:val="left" w:pos="17280"/>
-          <w:tab w:val="left" w:pos="18360"/>
-          <w:tab w:val="left" w:pos="19440"/>
+          <w:tab w:val="left" w:pos="1519"/>
+          <w:tab w:val="left" w:pos="2927"/>
+          <w:tab w:val="left" w:pos="4304"/>
+          <w:tab w:val="left" w:pos="5186"/>
+          <w:tab w:val="left" w:pos="6041"/>
+          <w:tab w:val="left" w:pos="7548"/>
+          <w:tab w:val="left" w:pos="9085"/>
+          <w:tab w:val="left" w:pos="9940"/>
+          <w:tab w:val="left" w:pos="11905"/>
+          <w:tab w:val="left" w:pos="13849"/>
+          <w:tab w:val="left" w:pos="15553"/>
+          <w:tab w:val="left" w:pos="17388"/>
+          <w:tab w:val="left" w:pos="19357"/>
+          <w:tab w:val="left" w:pos="21098"/>
+          <w:tab w:val="left" w:pos="22911"/>
+          <w:tab w:val="left" w:pos="24963"/>
+          <w:tab w:val="left" w:pos="26667"/>
+          <w:tab w:val="left" w:pos="28515"/>
         </w:tabs>
       </w:pPr>
       <w:r>
@@ -1160,23 +1021,31 @@
       </w:r>
       <w:r>
         <w:tab/>
+      </w:r>
+      <w:r>
+        <w:t>11</w:t>
+      </w:r>
+      <w:r>
+        <w:tab/>
+        <w:t>Exceeds Expectations</w:t>
+      </w:r>
+      <w:r>
+        <w:tab/>
+        <w:t>Consistently objective, professional, and reader-friendly</w:t>
+      </w:r>
+      <w:proofErr w:type="gramStart"/>
+      <w:r>
+        <w:t>; sentences</w:t>
+      </w:r>
+      <w:proofErr w:type="gramEnd"/>
+      <w:r>
+        <w:t xml:space="preserve"> concise and polished.</w:t>
+      </w:r>
+      <w:r>
+        <w:tab/>
+      </w:r>
+      <w:r>
         <w:t>8.5</w:t>
-      </w:r>
-      <w:r>
-        <w:tab/>
-      </w:r>
-      <w:r>
-        <w:t>Exceeds Expectations</w:t>
-      </w:r>
-      <w:r>
-        <w:tab/>
-        <w:t>Consistently objective, professional, and reader-friendly; sentences concise and polished.</w:t>
-      </w:r>
-      <w:r>
-        <w:tab/>
-      </w:r>
-      <w:r>
-        <w:t>7</w:t>
       </w:r>
       <w:r>
         <w:tab/>
@@ -1202,8 +1071,6 @@
       </w:r>
       <w:r>
         <w:tab/>
-      </w:r>
-      <w:r>
         <w:t>6</w:t>
       </w:r>
       <w:r>
@@ -1222,8 +1089,6 @@
       </w:r>
       <w:r>
         <w:tab/>
-      </w:r>
-      <w:r>
         <w:t>5.5</w:t>
       </w:r>
       <w:r>
@@ -1242,8 +1107,6 @@
       </w:r>
       <w:r>
         <w:tab/>
-      </w:r>
-      <w:r>
         <w:t>0</w:t>
       </w:r>
       <w:r>
@@ -1264,27 +1127,28 @@
     <w:p>
       <w:pPr>
         <w:tabs>
-          <w:tab w:val="left" w:pos="1080"/>
-          <w:tab w:val="left" w:pos="2160"/>
-          <w:tab w:val="left" w:pos="3240"/>
-          <w:tab w:val="left" w:pos="4320"/>
-          <w:tab w:val="left" w:pos="5400"/>
-          <w:tab w:val="left" w:pos="6480"/>
-          <w:tab w:val="left" w:pos="7560"/>
-          <w:tab w:val="left" w:pos="8640"/>
-          <w:tab w:val="left" w:pos="9720"/>
-          <w:tab w:val="left" w:pos="10800"/>
-          <w:tab w:val="left" w:pos="11880"/>
-          <w:tab w:val="left" w:pos="12960"/>
-          <w:tab w:val="left" w:pos="14040"/>
-          <w:tab w:val="left" w:pos="15120"/>
-          <w:tab w:val="left" w:pos="16200"/>
-          <w:tab w:val="left" w:pos="17280"/>
-          <w:tab w:val="left" w:pos="18360"/>
-          <w:tab w:val="left" w:pos="19440"/>
+          <w:tab w:val="left" w:pos="1519"/>
+          <w:tab w:val="left" w:pos="2927"/>
+          <w:tab w:val="left" w:pos="4304"/>
+          <w:tab w:val="left" w:pos="5186"/>
+          <w:tab w:val="left" w:pos="6041"/>
+          <w:tab w:val="left" w:pos="7548"/>
+          <w:tab w:val="left" w:pos="9085"/>
+          <w:tab w:val="left" w:pos="9940"/>
+          <w:tab w:val="left" w:pos="11905"/>
+          <w:tab w:val="left" w:pos="13849"/>
+          <w:tab w:val="left" w:pos="15553"/>
+          <w:tab w:val="left" w:pos="17388"/>
+          <w:tab w:val="left" w:pos="19357"/>
+          <w:tab w:val="left" w:pos="21098"/>
+          <w:tab w:val="left" w:pos="22911"/>
+          <w:tab w:val="left" w:pos="24963"/>
+          <w:tab w:val="left" w:pos="26667"/>
+          <w:tab w:val="left" w:pos="28515"/>
         </w:tabs>
       </w:pPr>
       <w:r>
+        <w:lastRenderedPageBreak/>
         <w:tab/>
         <w:t>Document Design</w:t>
       </w:r>
@@ -1298,23 +1162,23 @@
       </w:r>
       <w:r>
         <w:tab/>
+      </w:r>
+      <w:r>
+        <w:t>11</w:t>
+      </w:r>
+      <w:r>
+        <w:tab/>
+        <w:t>Exceeds Expectations</w:t>
+      </w:r>
+      <w:r>
+        <w:tab/>
+        <w:t>Headings contrast well with the document paragraphs; spacing and chunking make the message highly readable.</w:t>
+      </w:r>
+      <w:r>
+        <w:tab/>
+      </w:r>
+      <w:r>
         <w:t>8.5</w:t>
-      </w:r>
-      <w:r>
-        <w:tab/>
-      </w:r>
-      <w:r>
-        <w:t>Exceeds Expectations</w:t>
-      </w:r>
-      <w:r>
-        <w:tab/>
-        <w:t>Headings contrast well with the document paragraphs; spacing and chunking make the message highly readable.</w:t>
-      </w:r>
-      <w:r>
-        <w:tab/>
-      </w:r>
-      <w:r>
-        <w:t>7</w:t>
       </w:r>
       <w:r>
         <w:tab/>
@@ -1332,8 +1196,6 @@
       </w:r>
       <w:r>
         <w:tab/>
-      </w:r>
-      <w:r>
         <w:t>6</w:t>
       </w:r>
       <w:r>
@@ -1361,8 +1223,6 @@
       </w:r>
       <w:r>
         <w:tab/>
-      </w:r>
-      <w:r>
         <w:t>5.5</w:t>
       </w:r>
       <w:r>
@@ -1381,8 +1241,6 @@
       </w:r>
       <w:r>
         <w:tab/>
-      </w:r>
-      <w:r>
         <w:t>0</w:t>
       </w:r>
       <w:r>
@@ -1400,10 +1258,11 @@
         <w:t>No document design elements present.</w:t>
       </w:r>
     </w:p>
+    <w:bookmarkEnd w:id="0"/>
     <w:p/>
     <w:sectPr>
-      <w:pgSz w:w="12240" w:h="15840"/>
-      <w:pgMar w:top="1440" w:right="1800" w:bottom="1440" w:left="1800" w:header="720" w:footer="720" w:gutter="0"/>
+      <w:pgSz w:w="31680" w:h="12240" w:orient="landscape"/>
+      <w:pgMar w:top="720" w:right="720" w:bottom="720" w:left="720" w:header="720" w:footer="720" w:gutter="0"/>
       <w:cols w:space="720"/>
       <w:docGrid w:linePitch="360"/>
     </w:sectPr>
@@ -2217,6 +2076,7 @@
   <w:style w:type="character" w:default="1" w:styleId="DefaultParagraphFont">
     <w:name w:val="Default Paragraph Font"/>
     <w:uiPriority w:val="1"/>
+    <w:semiHidden/>
     <w:unhideWhenUsed/>
   </w:style>
   <w:style w:type="table" w:default="1" w:styleId="TableNormal">

</xml_diff>